<commit_message>
not commting for some reason trying again
</commit_message>
<xml_diff>
--- a/Design Document.docx
+++ b/Design Document.docx
@@ -764,10 +764,24 @@
           <w:szCs w:val="24"/>
         </w:rPr>
       </w:pPr>
-    </w:p>
-    <w:p>
-      <w:pPr>
-        <w:spacing w:line="240" w:lineRule="auto"/>
+      <w:r>
+        <w:rPr>
+          <w:rFonts w:hint="default" w:ascii="Times New Roman" w:hAnsi="Times New Roman" w:cs="Times New Roman"/>
+          <w:color w:val="auto"/>
+          <w:sz w:val="24"/>
+          <w:szCs w:val="24"/>
+        </w:rPr>
+        <w:br w:type="textWrapping"/>
+      </w:r>
+    </w:p>
+    <w:p>
+      <w:pPr>
+        <w:numPr>
+          <w:ilvl w:val="0"/>
+          <w:numId w:val="1"/>
+        </w:numPr>
+        <w:spacing w:line="240" w:lineRule="auto"/>
+        <w:ind w:left="0" w:leftChars="0" w:firstLine="0" w:firstLineChars="0"/>
         <w:rPr>
           <w:rFonts w:hint="default" w:ascii="Times New Roman" w:hAnsi="Times New Roman" w:cs="Times New Roman"/>
           <w:b/>
@@ -786,8 +800,25 @@
           <w:sz w:val="36"/>
           <w:szCs w:val="36"/>
         </w:rPr>
-        <w:t>5. Deployment</w:t>
-      </w:r>
+        <w:t>Deployment</w:t>
+      </w:r>
+    </w:p>
+    <w:p>
+      <w:pPr>
+        <w:numPr>
+          <w:numId w:val="0"/>
+        </w:numPr>
+        <w:spacing w:line="240" w:lineRule="auto"/>
+        <w:ind w:leftChars="0"/>
+        <w:rPr>
+          <w:rFonts w:hint="default" w:ascii="Times New Roman" w:hAnsi="Times New Roman" w:cs="Times New Roman"/>
+          <w:b/>
+          <w:bCs/>
+          <w:color w:val="auto"/>
+          <w:sz w:val="36"/>
+          <w:szCs w:val="36"/>
+        </w:rPr>
+      </w:pPr>
     </w:p>
     <w:p>
       <w:pPr>
@@ -1035,6 +1066,8 @@
           <w:lang w:val="en-US"/>
         </w:rPr>
       </w:pPr>
+      <w:bookmarkStart w:id="0" w:name="_GoBack"/>
+      <w:bookmarkEnd w:id="0"/>
     </w:p>
     <w:p>
       <w:pPr>
@@ -1096,7 +1129,7 @@
           <w:right w:val="none" w:color="auto" w:sz="0" w:space="0"/>
         </w:pBdr>
         <w:spacing w:before="0" w:beforeAutospacing="0" w:after="0" w:afterAutospacing="0"/>
-        <w:ind w:left="0" w:right="0"/>
+        <w:ind w:left="420" w:leftChars="0" w:right="0"/>
         <w:rPr>
           <w:rFonts w:hint="default" w:ascii="Times New Roman" w:hAnsi="Times New Roman" w:eastAsia="Roboto" w:cs="Times New Roman"/>
           <w:i w:val="0"/>
@@ -1123,7 +1156,6 @@
         </w:rPr>
         <w:t>Front-End The front-end will be developed using modern web technologies like </w:t>
       </w:r>
-      <w:bookmarkStart w:id="0" w:name="_GoBack"/>
       <w:r>
         <w:rPr>
           <w:rStyle w:val="8"/>
@@ -1141,7 +1173,6 @@
         </w:rPr>
         <w:t>Next.js</w:t>
       </w:r>
-      <w:bookmarkEnd w:id="0"/>
       <w:r>
         <w:rPr>
           <w:rFonts w:hint="default" w:ascii="Times New Roman" w:hAnsi="Times New Roman" w:eastAsia="Roboto" w:cs="Times New Roman"/>
@@ -1206,7 +1237,7 @@
           <w:right w:val="none" w:color="auto" w:sz="0" w:space="0"/>
         </w:pBdr>
         <w:spacing w:before="0" w:beforeAutospacing="0" w:after="0" w:afterAutospacing="0"/>
-        <w:ind w:left="0" w:right="0"/>
+        <w:ind w:left="420" w:leftChars="0" w:right="0"/>
         <w:rPr>
           <w:rFonts w:hint="default" w:ascii="Times New Roman" w:hAnsi="Times New Roman" w:eastAsia="Roboto" w:cs="Times New Roman"/>
           <w:i w:val="0"/>
@@ -1528,6 +1559,14 @@
       <w:suff w:val="space"/>
       <w:lvlText w:val="%1)"/>
       <w:lvlJc w:val="left"/>
+      <w:pPr>
+        <w:ind w:left="420"/>
+      </w:pPr>
+      <w:rPr>
+        <w:rFonts w:hint="default"/>
+        <w:b/>
+        <w:bCs/>
+      </w:rPr>
     </w:lvl>
   </w:abstractNum>
   <w:num w:numId="1">
@@ -1642,7 +1681,7 @@
     <w:lsdException w:unhideWhenUsed="0" w:uiPriority="0" w:semiHidden="0" w:name="Document Map"/>
     <w:lsdException w:unhideWhenUsed="0" w:uiPriority="0" w:semiHidden="0" w:name="Plain Text"/>
     <w:lsdException w:unhideWhenUsed="0" w:uiPriority="0" w:semiHidden="0" w:name="E-mail Signature"/>
-    <w:lsdException w:unhideWhenUsed="0" w:uiPriority="0" w:semiHidden="0" w:name="Normal (Web)"/>
+    <w:lsdException w:qFormat="1" w:unhideWhenUsed="0" w:uiPriority="0" w:semiHidden="0" w:name="Normal (Web)"/>
     <w:lsdException w:unhideWhenUsed="0" w:uiPriority="0" w:semiHidden="0" w:name="HTML Acronym"/>
     <w:lsdException w:unhideWhenUsed="0" w:uiPriority="0" w:semiHidden="0" w:name="HTML Address"/>
     <w:lsdException w:unhideWhenUsed="0" w:uiPriority="0" w:semiHidden="0" w:name="HTML Cite"/>
@@ -1890,6 +1929,7 @@
   </w:style>
   <w:style w:type="paragraph" w:styleId="7">
     <w:name w:val="Normal (Web)"/>
+    <w:qFormat/>
     <w:uiPriority w:val="0"/>
     <w:pPr>
       <w:spacing w:before="0" w:beforeAutospacing="1" w:after="0" w:afterAutospacing="1"/>

</xml_diff>